<commit_message>
Milestone: Shifting from a single dataset to a data-agnostic approach for broader applicability.
</commit_message>
<xml_diff>
--- a/rtgs.docx
+++ b/rtgs.docx
@@ -44,13 +44,8 @@
     </w:p>
     <w:p>
       <w:r>
-        <w:t xml:space="preserve">    4. </w:t>
-      </w:r>
-      <w:proofErr w:type="spellStart"/>
-      <w:r>
-        <w:t>Analyze</w:t>
-      </w:r>
-      <w:proofErr w:type="spellEnd"/>
+        <w:t xml:space="preserve">    4. Analyze</w:t>
+      </w:r>
     </w:p>
     <w:p>
       <w:r>
@@ -131,15 +126,7 @@
         <w:t>RTGS Flow:</w:t>
       </w:r>
       <w:r>
-        <w:t xml:space="preserve"> Policymaker uploads dataset → Agent cleans &amp; standardizes → Aggregates &amp; </w:t>
-      </w:r>
-      <w:proofErr w:type="spellStart"/>
-      <w:r>
-        <w:t>analyzes</w:t>
-      </w:r>
-      <w:proofErr w:type="spellEnd"/>
-      <w:r>
-        <w:t xml:space="preserve"> → Outputs actionable insights via CLI (tables, charts, logs).</w:t>
+        <w:t xml:space="preserve"> Policymaker uploads dataset → Agent cleans &amp; standardizes → Aggregates &amp; analyzes → Outputs actionable insights via CLI (tables, charts, logs).</w:t>
       </w:r>
       <w:r>
         <w:br/>
@@ -216,7 +203,6 @@
           <w:numId w:val="1"/>
         </w:numPr>
       </w:pPr>
-      <w:proofErr w:type="spellStart"/>
       <w:r>
         <w:rPr>
           <w:b/>
@@ -224,7 +210,6 @@
         </w:rPr>
         <w:t>Analyzed</w:t>
       </w:r>
-      <w:proofErr w:type="spellEnd"/>
       <w:r>
         <w:t xml:space="preserve"> the data against your defined thresholds.</w:t>
       </w:r>
@@ -278,15 +263,7 @@
         <w:t>low kit coverage ratio</w:t>
       </w:r>
       <w:r>
-        <w:t xml:space="preserve"> (below 80%). It clearly identifies </w:t>
-      </w:r>
-      <w:proofErr w:type="spellStart"/>
-      <w:r>
-        <w:t>Medchal-Malkajgiri</w:t>
-      </w:r>
-      <w:proofErr w:type="spellEnd"/>
-      <w:r>
-        <w:t>, Wanaparthy, and Hyderabad as major areas of concern, which a policymaker can now investigate.</w:t>
+        <w:t xml:space="preserve"> (below 80%). It clearly identifies Medchal-Malkajgiri, Wanaparthy, and Hyderabad as major areas of concern, which a policymaker can now investigate.</w:t>
       </w:r>
     </w:p>
     <w:p>
@@ -314,39 +291,7 @@
         <w:t>high ratio of high-risk pregnancies</w:t>
       </w:r>
       <w:r>
-        <w:t xml:space="preserve"> (above 10%). This points to specific regions like </w:t>
-      </w:r>
-      <w:proofErr w:type="spellStart"/>
-      <w:r>
-        <w:t>Mahabubabad</w:t>
-      </w:r>
-      <w:proofErr w:type="spellEnd"/>
-      <w:r>
-        <w:t xml:space="preserve">, </w:t>
-      </w:r>
-      <w:proofErr w:type="spellStart"/>
-      <w:r>
-        <w:t>Mulugu</w:t>
-      </w:r>
-      <w:proofErr w:type="spellEnd"/>
-      <w:r>
-        <w:t xml:space="preserve">, and </w:t>
-      </w:r>
-      <w:proofErr w:type="spellStart"/>
-      <w:r>
-        <w:t>Nagarkurnool</w:t>
-      </w:r>
-      <w:proofErr w:type="spellEnd"/>
-      <w:r>
-        <w:t xml:space="preserve"> that may require extra medical resources and attention. The row with </w:t>
-      </w:r>
-      <w:proofErr w:type="spellStart"/>
-      <w:r>
-        <w:t>districtName</w:t>
-      </w:r>
-      <w:proofErr w:type="spellEnd"/>
-      <w:r>
-        <w:t xml:space="preserve"> as Nan indicates some data with a missing district name, a common issue that your cleaning process correctly surfaced.</w:t>
+        <w:t xml:space="preserve"> (above 10%). This points to specific regions like Mahabubabad, Mulugu, and Nagarkurnool that may require extra medical resources and attention. The row with districtName as Nan indicates some data with a missing district name, a common issue that your cleaning process correctly surfaced.</w:t>
       </w:r>
     </w:p>
     <w:p>
@@ -382,7 +327,7 @@
     <w:p>
       <w:r>
         <w:pict w14:anchorId="23694736">
-          <v:rect id="_x0000_i1049" style="width:0;height:1.5pt" o:hralign="center" o:hrstd="t" o:hr="t" fillcolor="#a0a0a0" stroked="f"/>
+          <v:rect id="_x0000_i1025" style="width:0;height:1.5pt" o:hralign="center" o:hrstd="t" o:hr="t" fillcolor="#a0a0a0" stroked="f"/>
         </w:pict>
       </w:r>
     </w:p>
@@ -445,15 +390,7 @@
         <w:t>Query specific districts:</w:t>
       </w:r>
       <w:r>
-        <w:t xml:space="preserve"> </w:t>
-      </w:r>
-      <w:proofErr w:type="spellStart"/>
-      <w:r>
-        <w:t>get_insights</w:t>
-      </w:r>
-      <w:proofErr w:type="spellEnd"/>
-      <w:r>
-        <w:t xml:space="preserve"> --district 'Hyderabad'</w:t>
+        <w:t xml:space="preserve"> get_insights --district 'Hyderabad'</w:t>
       </w:r>
     </w:p>
     <w:p>
@@ -471,15 +408,7 @@
         <w:t>Change thresholds on the fly:</w:t>
       </w:r>
       <w:r>
-        <w:t xml:space="preserve"> </w:t>
-      </w:r>
-      <w:proofErr w:type="spellStart"/>
-      <w:r>
-        <w:t>set_threshold</w:t>
-      </w:r>
-      <w:proofErr w:type="spellEnd"/>
-      <w:r>
-        <w:t xml:space="preserve"> --kits 0.9 to change the low coverage threshold to 90%.</w:t>
+        <w:t xml:space="preserve"> set_threshold --kits 0.9 to change the low coverage threshold to 90%.</w:t>
       </w:r>
     </w:p>
     <w:p>
@@ -497,29 +426,13 @@
         <w:t>Request specific reports:</w:t>
       </w:r>
       <w:r>
-        <w:t xml:space="preserve"> </w:t>
-      </w:r>
-      <w:proofErr w:type="spellStart"/>
-      <w:r>
-        <w:t>show_table</w:t>
-      </w:r>
-      <w:proofErr w:type="spellEnd"/>
-      <w:r>
-        <w:t xml:space="preserve"> --metric '</w:t>
-      </w:r>
-      <w:proofErr w:type="spellStart"/>
-      <w:r>
-        <w:t>anc_completion</w:t>
-      </w:r>
-      <w:proofErr w:type="spellEnd"/>
-      <w:r>
-        <w:t>'</w:t>
+        <w:t xml:space="preserve"> show_table --metric 'anc_completion'</w:t>
       </w:r>
     </w:p>
     <w:p>
       <w:r>
         <w:pict w14:anchorId="18DDA0BC">
-          <v:rect id="_x0000_i1050" style="width:0;height:1.5pt" o:hralign="center" o:hrstd="t" o:hr="t" fillcolor="#a0a0a0" stroked="f"/>
+          <v:rect id="_x0000_i1026" style="width:0;height:1.5pt" o:hralign="center" o:hrstd="t" o:hr="t" fillcolor="#a0a0a0" stroked="f"/>
         </w:pict>
       </w:r>
     </w:p>
@@ -607,7 +520,7 @@
       <w:r>
         <w:lastRenderedPageBreak/>
         <w:pict w14:anchorId="096C1608">
-          <v:rect id="_x0000_i1051" style="width:0;height:1.5pt" o:hralign="center" o:hrstd="t" o:hr="t" fillcolor="#a0a0a0" stroked="f"/>
+          <v:rect id="_x0000_i1027" style="width:0;height:1.5pt" o:hralign="center" o:hrstd="t" o:hr="t" fillcolor="#a0a0a0" stroked="f"/>
         </w:pict>
       </w:r>
     </w:p>
@@ -850,18 +763,7 @@
     </w:p>
     <w:p>
       <w:r>
-        <w:t xml:space="preserve"> </w:t>
-      </w:r>
-      <w:r>
-        <w:t xml:space="preserve">RTGS-CLI&gt; </w:t>
-      </w:r>
-      <w:proofErr w:type="spellStart"/>
-      <w:r>
-        <w:t>set_threshold</w:t>
-      </w:r>
-      <w:proofErr w:type="spellEnd"/>
-      <w:r>
-        <w:t xml:space="preserve"> kits 0.7</w:t>
+        <w:t xml:space="preserve"> RTGS-CLI&gt; set_threshold kits 0.7</w:t>
       </w:r>
     </w:p>
     <w:p>
@@ -923,15 +825,7 @@
         <w:t>To get insights for a specific district:</w:t>
       </w:r>
       <w:r>
-        <w:t xml:space="preserve"> Type </w:t>
-      </w:r>
-      <w:proofErr w:type="spellStart"/>
-      <w:r>
-        <w:t>get_insights</w:t>
-      </w:r>
-      <w:proofErr w:type="spellEnd"/>
-      <w:r>
-        <w:t xml:space="preserve"> followed by a district name. Remember to use the correct spelling.</w:t>
+        <w:t xml:space="preserve"> Type get_insights followed by a district name. Remember to use the correct spelling.</w:t>
       </w:r>
     </w:p>
     <w:p>
@@ -942,15 +836,7 @@
         </w:numPr>
       </w:pPr>
       <w:r>
-        <w:t xml:space="preserve">Example: </w:t>
-      </w:r>
-      <w:proofErr w:type="spellStart"/>
-      <w:r>
-        <w:t>get_insights</w:t>
-      </w:r>
-      <w:proofErr w:type="spellEnd"/>
-      <w:r>
-        <w:t xml:space="preserve"> Hyderabad</w:t>
+        <w:t>Example: get_insights Hyderabad</w:t>
       </w:r>
     </w:p>
     <w:p>
@@ -968,31 +854,7 @@
         <w:t>To change a threshold:</w:t>
       </w:r>
       <w:r>
-        <w:t xml:space="preserve"> Type </w:t>
-      </w:r>
-      <w:proofErr w:type="spellStart"/>
-      <w:r>
-        <w:t>set_threshold</w:t>
-      </w:r>
-      <w:proofErr w:type="spellEnd"/>
-      <w:r>
-        <w:t xml:space="preserve">, followed by the metric (kits, </w:t>
-      </w:r>
-      <w:proofErr w:type="spellStart"/>
-      <w:r>
-        <w:t>anc</w:t>
-      </w:r>
-      <w:proofErr w:type="spellEnd"/>
-      <w:r>
-        <w:t xml:space="preserve">, or </w:t>
-      </w:r>
-      <w:proofErr w:type="spellStart"/>
-      <w:r>
-        <w:t>high_risk</w:t>
-      </w:r>
-      <w:proofErr w:type="spellEnd"/>
-      <w:r>
-        <w:t>), and then the new value.</w:t>
+        <w:t xml:space="preserve"> Type set_threshold, followed by the metric (kits, anc, or high_risk), and then the new value.</w:t>
       </w:r>
     </w:p>
     <w:p>
@@ -1003,15 +865,7 @@
         </w:numPr>
       </w:pPr>
       <w:r>
-        <w:t xml:space="preserve">Example: </w:t>
-      </w:r>
-      <w:proofErr w:type="spellStart"/>
-      <w:r>
-        <w:t>set_threshold</w:t>
-      </w:r>
-      <w:proofErr w:type="spellEnd"/>
-      <w:r>
-        <w:t xml:space="preserve"> kits 0.7 (This changes the low kit coverage threshold to 70%).</w:t>
+        <w:t>Example: set_threshold kits 0.7 (This changes the low kit coverage threshold to 70%).</w:t>
       </w:r>
     </w:p>
     <w:p>
@@ -1029,15 +883,7 @@
         <w:t>To re-run the analysis with your new thresholds:</w:t>
       </w:r>
       <w:r>
-        <w:t xml:space="preserve"> After setting a threshold, type </w:t>
-      </w:r>
-      <w:proofErr w:type="spellStart"/>
-      <w:r>
-        <w:t>run_analysis</w:t>
-      </w:r>
-      <w:proofErr w:type="spellEnd"/>
-      <w:r>
-        <w:t xml:space="preserve"> and press Enter. The agent will re-evaluate all districts based on the new value you provided.</w:t>
+        <w:t xml:space="preserve"> After setting a threshold, type run_analysis and press Enter. The agent will re-evaluate all districts based on the new value you provided.</w:t>
       </w:r>
     </w:p>
     <w:p>
@@ -1075,23 +921,7 @@
     </w:p>
     <w:p>
       <w:r>
-        <w:t xml:space="preserve">Predictive analysis uses historical data and statistical models to forecast future trends and </w:t>
-      </w:r>
-      <w:proofErr w:type="spellStart"/>
-      <w:r>
-        <w:t>behaviors</w:t>
-      </w:r>
-      <w:proofErr w:type="spellEnd"/>
-      <w:r>
-        <w:t xml:space="preserve">. In your RTGS agent, it goes beyond just </w:t>
-      </w:r>
-      <w:proofErr w:type="spellStart"/>
-      <w:r>
-        <w:t>analyzing</w:t>
-      </w:r>
-      <w:proofErr w:type="spellEnd"/>
-      <w:r>
-        <w:t xml:space="preserve"> past performance by forecasting future demand for MCH kits and identifying potential resource needs. This capability transforms your tool from a reactive system into a proactive one, helping policymakers plan for future needs.</w:t>
+        <w:t>Predictive analysis uses historical data and statistical models to forecast future trends and behaviors. In your RTGS agent, it goes beyond just analyzing past performance by forecasting future demand for MCH kits and identifying potential resource needs. This capability transforms your tool from a reactive system into a proactive one, helping policymakers plan for future needs.</w:t>
       </w:r>
     </w:p>
     <w:p>
@@ -1131,43 +961,14 @@
     </w:p>
     <w:p>
       <w:r>
-        <w:t xml:space="preserve">This step refines the geospatial visualization by changing the map's </w:t>
-      </w:r>
-      <w:proofErr w:type="spellStart"/>
-      <w:r>
-        <w:t>color</w:t>
-      </w:r>
-      <w:proofErr w:type="spellEnd"/>
-      <w:r>
-        <w:t xml:space="preserve"> scheme to improve clarity and intuition for policymakers. By updating the </w:t>
-      </w:r>
-      <w:proofErr w:type="spellStart"/>
-      <w:r>
-        <w:t>fill_color</w:t>
-      </w:r>
-      <w:proofErr w:type="spellEnd"/>
-      <w:r>
-        <w:t xml:space="preserve"> property in the folium code, we can use palettes like </w:t>
-      </w:r>
-      <w:proofErr w:type="spellStart"/>
-      <w:r>
-        <w:t>YlOrBr</w:t>
-      </w:r>
-      <w:proofErr w:type="spellEnd"/>
-      <w:r>
-        <w:t xml:space="preserve"> or </w:t>
-      </w:r>
-      <w:proofErr w:type="spellStart"/>
-      <w:r>
-        <w:t>BrBG</w:t>
-      </w:r>
-      <w:proofErr w:type="spellEnd"/>
-      <w:r>
-        <w:t xml:space="preserve"> to highlight a progressive range of values or show data's deviation from an average. This makes the map a more effective tool for visual data analysis.</w:t>
-      </w:r>
-    </w:p>
-    <w:p>
-      <w:r>
+        <w:t>This step refines the geospatial visualization by changing the map's color scheme to improve clarity and intuition for policymakers. By updating the fill_color property in the folium code, we can use palettes like YlOrBr or BrBG to highlight a progressive range of values or show data's deviation from an average. This makes the map a more effective tool for visual data analysis.</w:t>
+      </w:r>
+    </w:p>
+    <w:p>
+      <w:r>
+        <w:rPr>
+          <w:noProof/>
+        </w:rPr>
         <w:drawing>
           <wp:inline distT="0" distB="0" distL="0" distR="0" wp14:anchorId="38D07236" wp14:editId="6BF068D1">
             <wp:extent cx="3200648" cy="2041451"/>
@@ -1270,6 +1071,9 @@
     </w:p>
     <w:p>
       <w:r>
+        <w:rPr>
+          <w:noProof/>
+        </w:rPr>
         <w:drawing>
           <wp:inline distT="0" distB="0" distL="0" distR="0" wp14:anchorId="2305FE7D" wp14:editId="6A719760">
             <wp:extent cx="5731510" cy="3923030"/>
@@ -1312,6 +1116,329 @@
         <w:t>Report building automates the assembly of all your project's outputs into a single, professional document. It takes the text-based insights, predictions, and visualizations and formats them into a comprehensive HTML file. This final report is easy for policymakers to view, share, and use for making informed decisions.</w:t>
       </w:r>
     </w:p>
+    <w:p/>
+    <w:p>
+      <w:pPr>
+        <w:rPr>
+          <w:b/>
+          <w:bCs/>
+        </w:rPr>
+      </w:pPr>
+      <w:r>
+        <w:rPr>
+          <w:b/>
+          <w:bCs/>
+        </w:rPr>
+        <w:t>Dashboard building for specific areas like districts</w:t>
+      </w:r>
+    </w:p>
+    <w:p>
+      <w:r>
+        <w:t>RTGS-CLI&gt; dashboard_for Adilabad kit_coverage_ratio,high_risk_ratio</w:t>
+      </w:r>
+    </w:p>
+    <w:p>
+      <w:r>
+        <w:t xml:space="preserve">Generating dashboard for Adilabad with metrics: ['kit_coverage_ratio', 'high_risk_ratio']        </w:t>
+      </w:r>
+    </w:p>
+    <w:p>
+      <w:r>
+        <w:t xml:space="preserve">   - Dashboard image saved to data/Adilabad_dashboard.png</w:t>
+      </w:r>
+    </w:p>
+    <w:p>
+      <w:r>
+        <w:drawing>
+          <wp:inline distT="0" distB="0" distL="0" distR="0" wp14:anchorId="090F9A80" wp14:editId="0096D6DD">
+            <wp:extent cx="3806456" cy="1870334"/>
+            <wp:effectExtent l="0" t="0" r="3810" b="0"/>
+            <wp:docPr id="1992061088" name="Picture 1"/>
+            <wp:cNvGraphicFramePr>
+              <a:graphicFrameLocks xmlns:a="http://schemas.openxmlformats.org/drawingml/2006/main" noChangeAspect="1"/>
+            </wp:cNvGraphicFramePr>
+            <a:graphic xmlns:a="http://schemas.openxmlformats.org/drawingml/2006/main">
+              <a:graphicData uri="http://schemas.openxmlformats.org/drawingml/2006/picture">
+                <pic:pic xmlns:pic="http://schemas.openxmlformats.org/drawingml/2006/picture">
+                  <pic:nvPicPr>
+                    <pic:cNvPr id="1992061088" name=""/>
+                    <pic:cNvPicPr/>
+                  </pic:nvPicPr>
+                  <pic:blipFill>
+                    <a:blip r:embed="rId7"/>
+                    <a:stretch>
+                      <a:fillRect/>
+                    </a:stretch>
+                  </pic:blipFill>
+                  <pic:spPr>
+                    <a:xfrm>
+                      <a:off x="0" y="0"/>
+                      <a:ext cx="3807997" cy="1871091"/>
+                    </a:xfrm>
+                    <a:prstGeom prst="rect">
+                      <a:avLst/>
+                    </a:prstGeom>
+                  </pic:spPr>
+                </pic:pic>
+              </a:graphicData>
+            </a:graphic>
+          </wp:inline>
+        </w:drawing>
+      </w:r>
+    </w:p>
+    <w:p/>
+    <w:p>
+      <w:r>
+        <w:lastRenderedPageBreak/>
+        <w:t>That's a great idea. Your agent is already very advanced, but we can add even more powerful features that are common in real-world systems.</w:t>
+      </w:r>
+    </w:p>
+    <w:p>
+      <w:pPr>
+        <w:rPr>
+          <w:b/>
+          <w:bCs/>
+        </w:rPr>
+      </w:pPr>
+      <w:r>
+        <w:rPr>
+          <w:b/>
+          <w:bCs/>
+        </w:rPr>
+        <w:t xml:space="preserve">1. AI-Driven Root Cause Analysis </w:t>
+      </w:r>
+      <w:r>
+        <w:rPr>
+          <w:rFonts w:ascii="Segoe UI Emoji" w:hAnsi="Segoe UI Emoji" w:cs="Segoe UI Emoji"/>
+          <w:b/>
+          <w:bCs/>
+        </w:rPr>
+        <w:t>🕵️</w:t>
+      </w:r>
+      <w:r>
+        <w:rPr>
+          <w:b/>
+          <w:bCs/>
+        </w:rPr>
+        <w:t>‍</w:t>
+      </w:r>
+      <w:r>
+        <w:rPr>
+          <w:rFonts w:ascii="Segoe UI Emoji" w:hAnsi="Segoe UI Emoji" w:cs="Segoe UI Emoji"/>
+          <w:b/>
+          <w:bCs/>
+        </w:rPr>
+        <w:t>♂️</w:t>
+      </w:r>
+    </w:p>
+    <w:p>
+      <w:r>
+        <w:t xml:space="preserve">Your agent currently highlights problem areas, like low kit coverage. We can make it smarter by using a simple machine learning model (e.g., a decision tree with </w:t>
+      </w:r>
+      <w:r>
+        <w:rPr>
+          <w:b/>
+          <w:bCs/>
+        </w:rPr>
+        <w:t>scikit-learn</w:t>
+      </w:r>
+      <w:r>
+        <w:t xml:space="preserve">) to suggest potential </w:t>
+      </w:r>
+      <w:r>
+        <w:rPr>
+          <w:b/>
+          <w:bCs/>
+        </w:rPr>
+        <w:t>root causes</w:t>
+      </w:r>
+      <w:r>
+        <w:t>. For example, the agent could tell you that low kit coverage is often correlated with districts that have low gov_facility_utilization, suggesting a link between public facility usage and resource distribution issues.</w:t>
+      </w:r>
+    </w:p>
+    <w:p>
+      <w:pPr>
+        <w:numPr>
+          <w:ilvl w:val="0"/>
+          <w:numId w:val="7"/>
+        </w:numPr>
+      </w:pPr>
+      <w:r>
+        <w:rPr>
+          <w:b/>
+          <w:bCs/>
+        </w:rPr>
+        <w:t>A strong positive score</w:t>
+      </w:r>
+      <w:r>
+        <w:t xml:space="preserve"> (close to 1.0) means two things are moving in the same direction. For example, a positive correlation with ANC follow-up rates suggests that good healthcare practices might be linked to better kit distribution.</w:t>
+      </w:r>
+    </w:p>
+    <w:p>
+      <w:pPr>
+        <w:numPr>
+          <w:ilvl w:val="0"/>
+          <w:numId w:val="7"/>
+        </w:numPr>
+      </w:pPr>
+      <w:r>
+        <w:rPr>
+          <w:b/>
+          <w:bCs/>
+        </w:rPr>
+        <w:t>A strong negative score</w:t>
+      </w:r>
+      <w:r>
+        <w:t xml:space="preserve"> (close to -1.0) means two things are moving in opposite directions. This is often where the most important insights are found.</w:t>
+      </w:r>
+    </w:p>
+    <w:p>
+      <w:pPr>
+        <w:rPr>
+          <w:b/>
+          <w:bCs/>
+        </w:rPr>
+      </w:pPr>
+      <w:r>
+        <w:rPr>
+          <w:b/>
+          <w:bCs/>
+        </w:rPr>
+        <w:t>The Key Takeaway</w:t>
+      </w:r>
+    </w:p>
+    <w:p>
+      <w:r>
+        <w:t xml:space="preserve">Use a real example from your own data: "The agent found a significant negative correlation between </w:t>
+      </w:r>
+      <w:r>
+        <w:rPr>
+          <w:b/>
+          <w:bCs/>
+        </w:rPr>
+        <w:t>total registered pregnant women</w:t>
+      </w:r>
+      <w:r>
+        <w:t xml:space="preserve"> and the </w:t>
+      </w:r>
+      <w:r>
+        <w:rPr>
+          <w:b/>
+          <w:bCs/>
+        </w:rPr>
+        <w:t>kit coverage ratio</w:t>
+      </w:r>
+      <w:r>
+        <w:t xml:space="preserve"> (-0.47). This is a crucial insight for a policymaker. It suggests that our current resources may not be scaling with demand. When more women are registered, the distribution system struggles to keep up, which is a potential root cause for low coverage."</w:t>
+      </w:r>
+    </w:p>
+    <w:p>
+      <w:pPr>
+        <w:rPr>
+          <w:b/>
+          <w:bCs/>
+        </w:rPr>
+      </w:pPr>
+      <w:r>
+        <w:rPr>
+          <w:b/>
+          <w:bCs/>
+        </w:rPr>
+        <w:t xml:space="preserve">2. Automated Alerting System </w:t>
+      </w:r>
+      <w:r>
+        <w:rPr>
+          <w:rFonts w:ascii="Segoe UI Emoji" w:hAnsi="Segoe UI Emoji" w:cs="Segoe UI Emoji"/>
+          <w:b/>
+          <w:bCs/>
+        </w:rPr>
+        <w:t>🔔</w:t>
+      </w:r>
+    </w:p>
+    <w:p>
+      <w:r>
+        <w:t xml:space="preserve">Right now, the policymaker has to manually run the analysis. We can automate this process. Using a library like </w:t>
+      </w:r>
+      <w:r>
+        <w:rPr>
+          <w:b/>
+          <w:bCs/>
+        </w:rPr>
+        <w:t>schedule</w:t>
+      </w:r>
+      <w:r>
+        <w:t xml:space="preserve"> or </w:t>
+      </w:r>
+      <w:r>
+        <w:rPr>
+          <w:b/>
+          <w:bCs/>
+        </w:rPr>
+        <w:t>airflow</w:t>
+      </w:r>
+      <w:r>
+        <w:t xml:space="preserve">, the agent could run a check on the data every day or week. If it finds that a key metric falls below a predefined threshold, it could automatically send an alert via email using Python's </w:t>
+      </w:r>
+      <w:r>
+        <w:rPr>
+          <w:b/>
+          <w:bCs/>
+        </w:rPr>
+        <w:t>smtplib</w:t>
+      </w:r>
+      <w:r>
+        <w:t xml:space="preserve"> library.</w:t>
+      </w:r>
+    </w:p>
+    <w:p>
+      <w:pPr>
+        <w:rPr>
+          <w:b/>
+          <w:bCs/>
+        </w:rPr>
+      </w:pPr>
+      <w:r>
+        <w:rPr>
+          <w:b/>
+          <w:bCs/>
+        </w:rPr>
+        <w:t xml:space="preserve">3. Natural Language Interface </w:t>
+      </w:r>
+      <w:r>
+        <w:rPr>
+          <w:rFonts w:ascii="Segoe UI Emoji" w:hAnsi="Segoe UI Emoji" w:cs="Segoe UI Emoji"/>
+          <w:b/>
+          <w:bCs/>
+        </w:rPr>
+        <w:t>🗣️</w:t>
+      </w:r>
+    </w:p>
+    <w:p>
+      <w:r>
+        <w:t xml:space="preserve">For a truly user-friendly experience, we can replace the rigid CLI commands with a natural language processor. Using a library like </w:t>
+      </w:r>
+      <w:r>
+        <w:rPr>
+          <w:b/>
+          <w:bCs/>
+        </w:rPr>
+        <w:t>spaCy</w:t>
+      </w:r>
+      <w:r>
+        <w:t xml:space="preserve"> or </w:t>
+      </w:r>
+      <w:r>
+        <w:rPr>
+          <w:b/>
+          <w:bCs/>
+        </w:rPr>
+        <w:t>NLTK</w:t>
+      </w:r>
+      <w:r>
+        <w:t>, the agent could understand and respond to commands like "Show me a dashboard of the ANC completion rates" or "What is the kit coverage in Hyderabad?" This would make the agent accessible to a much broader audience of non-technical users.</w:t>
+      </w:r>
+    </w:p>
+    <w:p/>
     <w:sectPr>
       <w:pgSz w:w="11906" w:h="16838"/>
       <w:pgMar w:top="1440" w:right="1440" w:bottom="1440" w:left="1440" w:header="708" w:footer="708" w:gutter="0"/>
@@ -1325,6 +1452,155 @@
 <file path=word/numbering.xml><?xml version="1.0" encoding="utf-8"?>
 <w:numbering xmlns:wpc="http://schemas.microsoft.com/office/word/2010/wordprocessingCanvas" xmlns:cx="http://schemas.microsoft.com/office/drawing/2014/chartex" xmlns:cx1="http://schemas.microsoft.com/office/drawing/2015/9/8/chartex" xmlns:cx2="http://schemas.microsoft.com/office/drawing/2015/10/21/chartex" xmlns:cx3="http://schemas.microsoft.com/office/drawing/2016/5/9/chartex" xmlns:cx4="http://schemas.microsoft.com/office/drawing/2016/5/10/chartex" xmlns:cx5="http://schemas.microsoft.com/office/drawing/2016/5/11/chartex" xmlns:cx6="http://schemas.microsoft.com/office/drawing/2016/5/12/chartex" xmlns:cx7="http://schemas.microsoft.com/office/drawing/2016/5/13/chartex" xmlns:cx8="http://schemas.microsoft.com/office/drawing/2016/5/14/chartex" xmlns:mc="http://schemas.openxmlformats.org/markup-compatibility/2006" xmlns:aink="http://schemas.microsoft.com/office/drawing/2016/ink" xmlns:am3d="http://schemas.microsoft.com/office/drawing/2017/model3d" xmlns:o="urn:schemas-microsoft-com:office:office" xmlns:oel="http://schemas.microsoft.com/office/2019/extlst" xmlns:r="http://schemas.openxmlformats.org/officeDocument/2006/relationships" xmlns:m="http://schemas.openxmlformats.org/officeDocument/2006/math" xmlns:v="urn:schemas-microsoft-com:vml" xmlns:wp14="http://schemas.microsoft.com/office/word/2010/wordprocessingDrawing" xmlns:wp="http://schemas.openxmlformats.org/drawingml/2006/wordprocessingDrawing" xmlns:w10="urn:schemas-microsoft-com:office:word" xmlns:w="http://schemas.openxmlformats.org/wordprocessingml/2006/main" xmlns:w14="http://schemas.microsoft.com/office/word/2010/wordml" xmlns:w15="http://schemas.microsoft.com/office/word/2012/wordml" xmlns:w16cex="http://schemas.microsoft.com/office/word/2018/wordml/cex" xmlns:w16cid="http://schemas.microsoft.com/office/word/2016/wordml/cid" xmlns:w16="http://schemas.microsoft.com/office/word/2018/wordml" xmlns:w16du="http://schemas.microsoft.com/office/word/2023/wordml/word16du" xmlns:w16sdtdh="http://schemas.microsoft.com/office/word/2020/wordml/sdtdatahash" xmlns:w16sdtfl="http://schemas.microsoft.com/office/word/2024/wordml/sdtformatlock" xmlns:w16se="http://schemas.microsoft.com/office/word/2015/wordml/symex" xmlns:wpg="http://schemas.microsoft.com/office/word/2010/wordprocessingGroup" xmlns:wpi="http://schemas.microsoft.com/office/word/2010/wordprocessingInk" xmlns:wne="http://schemas.microsoft.com/office/word/2006/wordml" xmlns:wps="http://schemas.microsoft.com/office/word/2010/wordprocessingShape" mc:Ignorable="w14 w15 w16se w16cid w16 w16cex w16sdtdh w16sdtfl w16du wp14">
   <w:abstractNum w:abstractNumId="0" w15:restartNumberingAfterBreak="0">
+    <w:nsid w:val="1B3443FB"/>
+    <w:multiLevelType w:val="multilevel"/>
+    <w:tmpl w:val="84042CC4"/>
+    <w:lvl w:ilvl="0">
+      <w:start w:val="1"/>
+      <w:numFmt w:val="bullet"/>
+      <w:lvlText w:val=""/>
+      <w:lvlJc w:val="left"/>
+      <w:pPr>
+        <w:tabs>
+          <w:tab w:val="num" w:pos="720"/>
+        </w:tabs>
+        <w:ind w:left="720" w:hanging="360"/>
+      </w:pPr>
+      <w:rPr>
+        <w:rFonts w:ascii="Symbol" w:hAnsi="Symbol" w:hint="default"/>
+        <w:sz w:val="20"/>
+      </w:rPr>
+    </w:lvl>
+    <w:lvl w:ilvl="1" w:tentative="1">
+      <w:start w:val="1"/>
+      <w:numFmt w:val="bullet"/>
+      <w:lvlText w:val="o"/>
+      <w:lvlJc w:val="left"/>
+      <w:pPr>
+        <w:tabs>
+          <w:tab w:val="num" w:pos="1440"/>
+        </w:tabs>
+        <w:ind w:left="1440" w:hanging="360"/>
+      </w:pPr>
+      <w:rPr>
+        <w:rFonts w:ascii="Courier New" w:hAnsi="Courier New" w:hint="default"/>
+        <w:sz w:val="20"/>
+      </w:rPr>
+    </w:lvl>
+    <w:lvl w:ilvl="2" w:tentative="1">
+      <w:start w:val="1"/>
+      <w:numFmt w:val="bullet"/>
+      <w:lvlText w:val=""/>
+      <w:lvlJc w:val="left"/>
+      <w:pPr>
+        <w:tabs>
+          <w:tab w:val="num" w:pos="2160"/>
+        </w:tabs>
+        <w:ind w:left="2160" w:hanging="360"/>
+      </w:pPr>
+      <w:rPr>
+        <w:rFonts w:ascii="Wingdings" w:hAnsi="Wingdings" w:hint="default"/>
+        <w:sz w:val="20"/>
+      </w:rPr>
+    </w:lvl>
+    <w:lvl w:ilvl="3" w:tentative="1">
+      <w:start w:val="1"/>
+      <w:numFmt w:val="bullet"/>
+      <w:lvlText w:val=""/>
+      <w:lvlJc w:val="left"/>
+      <w:pPr>
+        <w:tabs>
+          <w:tab w:val="num" w:pos="2880"/>
+        </w:tabs>
+        <w:ind w:left="2880" w:hanging="360"/>
+      </w:pPr>
+      <w:rPr>
+        <w:rFonts w:ascii="Wingdings" w:hAnsi="Wingdings" w:hint="default"/>
+        <w:sz w:val="20"/>
+      </w:rPr>
+    </w:lvl>
+    <w:lvl w:ilvl="4" w:tentative="1">
+      <w:start w:val="1"/>
+      <w:numFmt w:val="bullet"/>
+      <w:lvlText w:val=""/>
+      <w:lvlJc w:val="left"/>
+      <w:pPr>
+        <w:tabs>
+          <w:tab w:val="num" w:pos="3600"/>
+        </w:tabs>
+        <w:ind w:left="3600" w:hanging="360"/>
+      </w:pPr>
+      <w:rPr>
+        <w:rFonts w:ascii="Wingdings" w:hAnsi="Wingdings" w:hint="default"/>
+        <w:sz w:val="20"/>
+      </w:rPr>
+    </w:lvl>
+    <w:lvl w:ilvl="5" w:tentative="1">
+      <w:start w:val="1"/>
+      <w:numFmt w:val="bullet"/>
+      <w:lvlText w:val=""/>
+      <w:lvlJc w:val="left"/>
+      <w:pPr>
+        <w:tabs>
+          <w:tab w:val="num" w:pos="4320"/>
+        </w:tabs>
+        <w:ind w:left="4320" w:hanging="360"/>
+      </w:pPr>
+      <w:rPr>
+        <w:rFonts w:ascii="Wingdings" w:hAnsi="Wingdings" w:hint="default"/>
+        <w:sz w:val="20"/>
+      </w:rPr>
+    </w:lvl>
+    <w:lvl w:ilvl="6" w:tentative="1">
+      <w:start w:val="1"/>
+      <w:numFmt w:val="bullet"/>
+      <w:lvlText w:val=""/>
+      <w:lvlJc w:val="left"/>
+      <w:pPr>
+        <w:tabs>
+          <w:tab w:val="num" w:pos="5040"/>
+        </w:tabs>
+        <w:ind w:left="5040" w:hanging="360"/>
+      </w:pPr>
+      <w:rPr>
+        <w:rFonts w:ascii="Wingdings" w:hAnsi="Wingdings" w:hint="default"/>
+        <w:sz w:val="20"/>
+      </w:rPr>
+    </w:lvl>
+    <w:lvl w:ilvl="7" w:tentative="1">
+      <w:start w:val="1"/>
+      <w:numFmt w:val="bullet"/>
+      <w:lvlText w:val=""/>
+      <w:lvlJc w:val="left"/>
+      <w:pPr>
+        <w:tabs>
+          <w:tab w:val="num" w:pos="5760"/>
+        </w:tabs>
+        <w:ind w:left="5760" w:hanging="360"/>
+      </w:pPr>
+      <w:rPr>
+        <w:rFonts w:ascii="Wingdings" w:hAnsi="Wingdings" w:hint="default"/>
+        <w:sz w:val="20"/>
+      </w:rPr>
+    </w:lvl>
+    <w:lvl w:ilvl="8" w:tentative="1">
+      <w:start w:val="1"/>
+      <w:numFmt w:val="bullet"/>
+      <w:lvlText w:val=""/>
+      <w:lvlJc w:val="left"/>
+      <w:pPr>
+        <w:tabs>
+          <w:tab w:val="num" w:pos="6480"/>
+        </w:tabs>
+        <w:ind w:left="6480" w:hanging="360"/>
+      </w:pPr>
+      <w:rPr>
+        <w:rFonts w:ascii="Wingdings" w:hAnsi="Wingdings" w:hint="default"/>
+        <w:sz w:val="20"/>
+      </w:rPr>
+    </w:lvl>
+  </w:abstractNum>
+  <w:abstractNum w:abstractNumId="1" w15:restartNumberingAfterBreak="0">
     <w:nsid w:val="2ED13637"/>
     <w:multiLevelType w:val="multilevel"/>
     <w:tmpl w:val="195050D4"/>
@@ -1473,7 +1749,7 @@
       </w:rPr>
     </w:lvl>
   </w:abstractNum>
-  <w:abstractNum w:abstractNumId="1" w15:restartNumberingAfterBreak="0">
+  <w:abstractNum w:abstractNumId="2" w15:restartNumberingAfterBreak="0">
     <w:nsid w:val="30BD0D24"/>
     <w:multiLevelType w:val="multilevel"/>
     <w:tmpl w:val="AB404628"/>
@@ -1622,7 +1898,7 @@
       </w:rPr>
     </w:lvl>
   </w:abstractNum>
-  <w:abstractNum w:abstractNumId="2" w15:restartNumberingAfterBreak="0">
+  <w:abstractNum w:abstractNumId="3" w15:restartNumberingAfterBreak="0">
     <w:nsid w:val="5365114E"/>
     <w:multiLevelType w:val="multilevel"/>
     <w:tmpl w:val="2CF4DDEE"/>
@@ -1739,7 +2015,7 @@
       </w:pPr>
     </w:lvl>
   </w:abstractNum>
-  <w:abstractNum w:abstractNumId="3" w15:restartNumberingAfterBreak="0">
+  <w:abstractNum w:abstractNumId="4" w15:restartNumberingAfterBreak="0">
     <w:nsid w:val="684E3E06"/>
     <w:multiLevelType w:val="multilevel"/>
     <w:tmpl w:val="620A759E"/>
@@ -1888,7 +2164,7 @@
       </w:rPr>
     </w:lvl>
   </w:abstractNum>
-  <w:abstractNum w:abstractNumId="4" w15:restartNumberingAfterBreak="0">
+  <w:abstractNum w:abstractNumId="5" w15:restartNumberingAfterBreak="0">
     <w:nsid w:val="742E69C8"/>
     <w:multiLevelType w:val="multilevel"/>
     <w:tmpl w:val="E4E85864"/>
@@ -2037,7 +2313,7 @@
       </w:rPr>
     </w:lvl>
   </w:abstractNum>
-  <w:abstractNum w:abstractNumId="5" w15:restartNumberingAfterBreak="0">
+  <w:abstractNum w:abstractNumId="6" w15:restartNumberingAfterBreak="0">
     <w:nsid w:val="7E3B02B7"/>
     <w:multiLevelType w:val="multilevel"/>
     <w:tmpl w:val="97B80866"/>
@@ -2187,22 +2463,25 @@
     </w:lvl>
   </w:abstractNum>
   <w:num w:numId="1" w16cid:durableId="1233082341">
+    <w:abstractNumId w:val="6"/>
+  </w:num>
+  <w:num w:numId="2" w16cid:durableId="693576089">
+    <w:abstractNumId w:val="1"/>
+  </w:num>
+  <w:num w:numId="3" w16cid:durableId="915476902">
     <w:abstractNumId w:val="5"/>
   </w:num>
-  <w:num w:numId="2" w16cid:durableId="693576089">
-    <w:abstractNumId w:val="0"/>
+  <w:num w:numId="4" w16cid:durableId="1658221124">
+    <w:abstractNumId w:val="2"/>
   </w:num>
-  <w:num w:numId="3" w16cid:durableId="915476902">
+  <w:num w:numId="5" w16cid:durableId="1285650219">
     <w:abstractNumId w:val="4"/>
   </w:num>
-  <w:num w:numId="4" w16cid:durableId="1658221124">
-    <w:abstractNumId w:val="1"/>
-  </w:num>
-  <w:num w:numId="5" w16cid:durableId="1285650219">
+  <w:num w:numId="6" w16cid:durableId="1335961634">
     <w:abstractNumId w:val="3"/>
   </w:num>
-  <w:num w:numId="6" w16cid:durableId="1335961634">
-    <w:abstractNumId w:val="2"/>
+  <w:num w:numId="7" w16cid:durableId="1868105778">
+    <w:abstractNumId w:val="0"/>
   </w:num>
 </w:numbering>
 </file>

</xml_diff>

<commit_message>
feat: auto-generate executive summaries per dataset
</commit_message>
<xml_diff>
--- a/rtgs.docx
+++ b/rtgs.docx
@@ -1553,10 +1553,15 @@
         <w:t xml:space="preserve"> The agent is now a robust and adaptable system. By simply changing the active dataset in the config.yaml file, the agent can be pointed to an entirely new dataset (e.g., agriculture or transport data) and run its full workflow without any changes to the core Python scripts. This demonstrates the agent's quality and its potential for real-world application across various domains.</w:t>
       </w:r>
     </w:p>
-    <w:p/>
-    <w:p>
-      <w:r>
-        <w:t>Trained for health_data and temperature_data</w:t>
+    <w:p>
+      <w:r>
+        <w:t xml:space="preserve">Trained for health_data </w:t>
+      </w:r>
+      <w:r>
+        <w:t xml:space="preserve">, tourist data </w:t>
+      </w:r>
+      <w:r>
+        <w:t>and temperature_data</w:t>
       </w:r>
     </w:p>
     <w:sectPr>
@@ -3209,6 +3214,7 @@
   <w:style w:type="character" w:default="1" w:styleId="DefaultParagraphFont">
     <w:name w:val="Default Paragraph Font"/>
     <w:uiPriority w:val="1"/>
+    <w:semiHidden/>
     <w:unhideWhenUsed/>
   </w:style>
   <w:style w:type="table" w:default="1" w:styleId="TableNormal">

</xml_diff>